<commit_message>
Quelques corrections plus amélioration sélection fw dans stage edit
</commit_message>
<xml_diff>
--- a/app/Resources/word/attestation-stage-2018.docx
+++ b/app/Resources/word/attestation-stage-2018.docx
@@ -82,7 +82,14 @@
                 <w:sz w:val="20"/>
                 <w:szCs w:val="20"/>
               </w:rPr>
-              <w:t>${entrepriseLogo}</w:t>
+              <w:t xml:space="preserve">Logo </w:t>
+            </w:r>
+            <w:r>
+              <w:rPr>
+                <w:sz w:val="20"/>
+                <w:szCs w:val="20"/>
+              </w:rPr>
+              <w:t>Entreprise</w:t>
             </w:r>
           </w:p>
         </w:tc>
@@ -99,7 +106,7 @@
             </w:tcBorders>
             <w:shd w:fill="auto" w:val="clear"/>
             <w:tcMar>
-              <w:left w:w="88" w:type="dxa"/>
+              <w:left w:w="83" w:type="dxa"/>
             </w:tcMar>
           </w:tcPr>
           <w:p>
@@ -189,7 +196,7 @@
         </w:tblBorders>
         <w:tblCellMar>
           <w:top w:w="0" w:type="dxa"/>
-          <w:left w:w="88" w:type="dxa"/>
+          <w:left w:w="83" w:type="dxa"/>
           <w:bottom w:w="0" w:type="dxa"/>
           <w:right w:w="108" w:type="dxa"/>
         </w:tblCellMar>
@@ -215,7 +222,7 @@
             </w:tcBorders>
             <w:shd w:fill="auto" w:val="clear"/>
             <w:tcMar>
-              <w:left w:w="88" w:type="dxa"/>
+              <w:left w:w="83" w:type="dxa"/>
             </w:tcMar>
             <w:vAlign w:val="center"/>
           </w:tcPr>
@@ -347,7 +354,7 @@
         </w:tblBorders>
         <w:tblCellMar>
           <w:top w:w="0" w:type="dxa"/>
-          <w:left w:w="88" w:type="dxa"/>
+          <w:left w:w="83" w:type="dxa"/>
           <w:bottom w:w="0" w:type="dxa"/>
           <w:right w:w="108" w:type="dxa"/>
         </w:tblCellMar>
@@ -373,7 +380,7 @@
             </w:tcBorders>
             <w:shd w:fill="auto" w:val="clear"/>
             <w:tcMar>
-              <w:left w:w="88" w:type="dxa"/>
+              <w:left w:w="83" w:type="dxa"/>
             </w:tcMar>
             <w:vAlign w:val="center"/>
           </w:tcPr>
@@ -680,7 +687,7 @@
       <w:tblPr>
         <w:tblW w:w="9060" w:type="dxa"/>
         <w:jc w:val="left"/>
-        <w:tblInd w:w="-20" w:type="dxa"/>
+        <w:tblInd w:w="-25" w:type="dxa"/>
         <w:tblBorders>
           <w:top w:val="single" w:sz="4" w:space="0" w:color="00000A"/>
           <w:left w:val="single" w:sz="4" w:space="0" w:color="00000A"/>
@@ -691,7 +698,7 @@
         </w:tblBorders>
         <w:tblCellMar>
           <w:top w:w="0" w:type="dxa"/>
-          <w:left w:w="88" w:type="dxa"/>
+          <w:left w:w="83" w:type="dxa"/>
           <w:bottom w:w="0" w:type="dxa"/>
           <w:right w:w="108" w:type="dxa"/>
         </w:tblCellMar>
@@ -717,7 +724,7 @@
             </w:tcBorders>
             <w:shd w:fill="auto" w:val="clear"/>
             <w:tcMar>
-              <w:left w:w="88" w:type="dxa"/>
+              <w:left w:w="83" w:type="dxa"/>
             </w:tcMar>
           </w:tcPr>
           <w:p>
@@ -956,7 +963,7 @@
             </w:tcBorders>
             <w:shd w:fill="auto" w:val="clear"/>
             <w:tcMar>
-              <w:left w:w="88" w:type="dxa"/>
+              <w:left w:w="83" w:type="dxa"/>
             </w:tcMar>
           </w:tcPr>
           <w:p>
@@ -1205,20 +1212,22 @@
             <w:r>
               <w:fldChar w:fldCharType="separate"/>
             </w:r>
-            <w:bookmarkStart w:id="1" w:name="_GoBack"/>
-            <w:bookmarkStart w:id="2" w:name="CheckBox"/>
-            <w:bookmarkStart w:id="3" w:name="__Fieldmark__98_2034426942"/>
-            <w:bookmarkStart w:id="4" w:name="__Fieldmark__265_1343396856"/>
-            <w:bookmarkStart w:id="5" w:name="__Fieldmark__112_860249532"/>
+            <w:bookmarkStart w:id="1" w:name="CheckBox"/>
+            <w:bookmarkStart w:id="2" w:name="_GoBack"/>
+            <w:bookmarkStart w:id="3" w:name="__Fieldmark__101_2125436071"/>
+            <w:bookmarkStart w:id="4" w:name="__Fieldmark__98_2034426942"/>
+            <w:bookmarkStart w:id="5" w:name="__Fieldmark__262_1478109794"/>
             <w:bookmarkStart w:id="6" w:name="__Fieldmark__114_1757751882"/>
-            <w:bookmarkStart w:id="7" w:name="__Fieldmark__262_1478109794"/>
-            <w:bookmarkStart w:id="8" w:name="__Fieldmark__98_2034426942"/>
-            <w:bookmarkStart w:id="9" w:name="__Fieldmark__98_2034426942"/>
+            <w:bookmarkStart w:id="7" w:name="__Fieldmark__112_860249532"/>
+            <w:bookmarkStart w:id="8" w:name="__Fieldmark__265_1343396856"/>
+            <w:bookmarkStart w:id="9" w:name="__Fieldmark__101_2125436071"/>
+            <w:bookmarkStart w:id="10" w:name="__Fieldmark__101_2125436071"/>
             <w:bookmarkEnd w:id="4"/>
             <w:bookmarkEnd w:id="5"/>
             <w:bookmarkEnd w:id="6"/>
             <w:bookmarkEnd w:id="7"/>
-            <w:bookmarkEnd w:id="9"/>
+            <w:bookmarkEnd w:id="8"/>
+            <w:bookmarkEnd w:id="10"/>
             <w:r>
               <w:rPr/>
             </w:r>
@@ -1269,18 +1278,20 @@
             <w:r>
               <w:fldChar w:fldCharType="separate"/>
             </w:r>
-            <w:bookmarkStart w:id="10" w:name="__Fieldmark__119_2034426942"/>
-            <w:bookmarkStart w:id="11" w:name="__Fieldmark__283_1343396856"/>
-            <w:bookmarkStart w:id="12" w:name="__Fieldmark__124_860249532"/>
-            <w:bookmarkStart w:id="13" w:name="__Fieldmark__121_1757751882"/>
-            <w:bookmarkStart w:id="14" w:name="__Fieldmark__277_1478109794"/>
-            <w:bookmarkStart w:id="15" w:name="__Fieldmark__119_2034426942"/>
-            <w:bookmarkStart w:id="16" w:name="__Fieldmark__119_2034426942"/>
-            <w:bookmarkEnd w:id="11"/>
+            <w:bookmarkStart w:id="11" w:name="__Fieldmark__125_2125436071"/>
+            <w:bookmarkStart w:id="12" w:name="__Fieldmark__119_2034426942"/>
+            <w:bookmarkStart w:id="13" w:name="__Fieldmark__277_1478109794"/>
+            <w:bookmarkStart w:id="14" w:name="__Fieldmark__121_1757751882"/>
+            <w:bookmarkStart w:id="15" w:name="__Fieldmark__124_860249532"/>
+            <w:bookmarkStart w:id="16" w:name="__Fieldmark__283_1343396856"/>
+            <w:bookmarkStart w:id="17" w:name="__Fieldmark__125_2125436071"/>
+            <w:bookmarkStart w:id="18" w:name="__Fieldmark__125_2125436071"/>
             <w:bookmarkEnd w:id="12"/>
             <w:bookmarkEnd w:id="13"/>
             <w:bookmarkEnd w:id="14"/>
+            <w:bookmarkEnd w:id="15"/>
             <w:bookmarkEnd w:id="16"/>
+            <w:bookmarkEnd w:id="18"/>
             <w:r>
               <w:rPr>
                 <w:rFonts w:cs="Times New Roman" w:ascii="Times New Roman" w:hAnsi="Times New Roman"/>
@@ -1349,7 +1360,7 @@
               </w:tblBorders>
               <w:tblCellMar>
                 <w:top w:w="0" w:type="dxa"/>
-                <w:left w:w="45" w:type="dxa"/>
+                <w:left w:w="40" w:type="dxa"/>
                 <w:bottom w:w="0" w:type="dxa"/>
                 <w:right w:w="70" w:type="dxa"/>
               </w:tblCellMar>
@@ -1374,7 +1385,7 @@
                   </w:tcBorders>
                   <w:shd w:fill="auto" w:val="clear"/>
                   <w:tcMar>
-                    <w:left w:w="45" w:type="dxa"/>
+                    <w:left w:w="40" w:type="dxa"/>
                   </w:tcMar>
                 </w:tcPr>
                 <w:p>
@@ -1411,7 +1422,7 @@
                   </w:tcBorders>
                   <w:shd w:fill="auto" w:val="clear"/>
                   <w:tcMar>
-                    <w:left w:w="45" w:type="dxa"/>
+                    <w:left w:w="40" w:type="dxa"/>
                   </w:tcMar>
                 </w:tcPr>
                 <w:p>
@@ -1451,7 +1462,7 @@
                   </w:tcBorders>
                   <w:shd w:fill="auto" w:val="clear"/>
                   <w:tcMar>
-                    <w:left w:w="45" w:type="dxa"/>
+                    <w:left w:w="40" w:type="dxa"/>
                   </w:tcMar>
                 </w:tcPr>
                 <w:p>
@@ -1463,7 +1474,7 @@
                       <w:sz w:val="28"/>
                     </w:rPr>
                   </w:pPr>
-                  <w:bookmarkStart w:id="17" w:name="__DdeLink__197_860249532"/>
+                  <w:bookmarkStart w:id="19" w:name="__DdeLink__197_860249532"/>
                   <w:r>
                     <w:rPr>
                       <w:rFonts w:cs="Times New Roman" w:ascii="Times New Roman" w:hAnsi="Times New Roman"/>
@@ -1473,7 +1484,7 @@
                     </w:rPr>
                     <w:t>${stageIntitule</w:t>
                   </w:r>
-                  <w:bookmarkEnd w:id="17"/>
+                  <w:bookmarkEnd w:id="19"/>
                   <w:r>
                     <w:rPr>
                       <w:rFonts w:cs="Times New Roman" w:ascii="Times New Roman" w:hAnsi="Times New Roman"/>
@@ -1498,7 +1509,7 @@
                   </w:tcBorders>
                   <w:shd w:fill="auto" w:val="clear"/>
                   <w:tcMar>
-                    <w:left w:w="45" w:type="dxa"/>
+                    <w:left w:w="40" w:type="dxa"/>
                   </w:tcMar>
                 </w:tcPr>
                 <w:p>

</xml_diff>